<commit_message>
Se describen 2 procedimientos
</commit_message>
<xml_diff>
--- a/Documentacion/Proyecto/Manual de usuario.docx
+++ b/Documentacion/Proyecto/Manual de usuario.docx
@@ -1313,9 +1313,6 @@
                             </w:rPr>
                             <w:alias w:val="Título"/>
                             <w:id w:val="7483727"/>
-                            <w:placeholder>
-                              <w:docPart w:val="A4F0B7217D6B4F9395988E76D57A1C89"/>
-                            </w:placeholder>
                             <w:dataBinding w:prefixMappings="xmlns:ns0='http://schemas.openxmlformats.org/package/2006/metadata/core-properties' xmlns:ns1='http://purl.org/dc/elements/1.1/'" w:xpath="/ns0:coreProperties[1]/ns1:title[1]" w:storeItemID="{6C3C8BC8-F283-45AE-878A-BAB7291924A1}"/>
                             <w:text/>
                           </w:sdtPr>
@@ -1351,9 +1348,6 @@
                             </w:rPr>
                             <w:alias w:val="Subtítulo"/>
                             <w:id w:val="7483728"/>
-                            <w:placeholder>
-                              <w:docPart w:val="DF9FACFC8C1F4B35B5BDDD6B34168284"/>
-                            </w:placeholder>
                             <w:dataBinding w:prefixMappings="xmlns:ns0='http://schemas.openxmlformats.org/package/2006/metadata/core-properties' xmlns:ns1='http://purl.org/dc/elements/1.1/'" w:xpath="/ns0:coreProperties[1]/ns1:subject[1]" w:storeItemID="{6C3C8BC8-F283-45AE-878A-BAB7291924A1}"/>
                             <w:text/>
                           </w:sdtPr>
@@ -2908,120 +2902,32 @@
       <w:pPr>
         <w:pStyle w:val="Ttulo1"/>
       </w:pPr>
-      <w:bookmarkStart w:id="2" w:name="_Toc336901946"/>
-      <w:r>
-        <w:t>Requerimientos del sistema</w:t>
+      <w:bookmarkStart w:id="2" w:name="_Toc336901947"/>
+      <w:r>
+        <w:t>Interfaces Gráficas</w:t>
       </w:r>
       <w:bookmarkEnd w:id="2"/>
     </w:p>
     <w:p>
-      <w:pPr>
-        <w:jc w:val="both"/>
-      </w:pPr>
-      <w:r>
-        <w:t>Los requisitos que debe contemplar el usuario a la hora de instalar el producto deben cumplir con las siguientes especificaciones mínimas:</w:t>
+      <w:r>
+        <w:t xml:space="preserve">En esta sección se describen los conceptos y propósitos de cada componente de las interfaces gráficas </w:t>
+      </w:r>
+      <w:r>
+        <w:t xml:space="preserve">que se van reiterando a lo largo de todo </w:t>
+      </w:r>
+      <w:r>
+        <w:t>el sistema, tales como los botones, los componentes de ingreso de datos y los mensajes del sistema.</w:t>
       </w:r>
     </w:p>
     <w:p>
       <w:pPr>
-        <w:pStyle w:val="Prrafodelista"/>
-        <w:numPr>
-          <w:ilvl w:val="0"/>
-          <w:numId w:val="3"/>
-        </w:numPr>
-        <w:jc w:val="both"/>
-      </w:pPr>
-      <w:r>
-        <w:t>Procesador:</w:t>
-      </w:r>
-    </w:p>
-    <w:p>
-      <w:pPr>
-        <w:pStyle w:val="Prrafodelista"/>
-        <w:numPr>
-          <w:ilvl w:val="0"/>
-          <w:numId w:val="3"/>
-        </w:numPr>
-        <w:jc w:val="both"/>
-      </w:pPr>
-      <w:r>
-        <w:t>Memoria:</w:t>
-      </w:r>
-    </w:p>
-    <w:p>
-      <w:pPr>
-        <w:pStyle w:val="Prrafodelista"/>
-        <w:numPr>
-          <w:ilvl w:val="0"/>
-          <w:numId w:val="3"/>
-        </w:numPr>
-        <w:jc w:val="both"/>
-      </w:pPr>
-      <w:r>
-        <w:t>Capacidad de almacenamiento:</w:t>
-      </w:r>
-    </w:p>
-    <w:p>
-      <w:pPr>
-        <w:pStyle w:val="Prrafodelista"/>
-        <w:numPr>
-          <w:ilvl w:val="0"/>
-          <w:numId w:val="3"/>
-        </w:numPr>
-        <w:jc w:val="both"/>
-      </w:pPr>
-      <w:r>
-        <w:t>Sistema Operativo:</w:t>
-      </w:r>
-    </w:p>
-    <w:p>
-      <w:pPr>
-        <w:pStyle w:val="Prrafodelista"/>
-        <w:numPr>
-          <w:ilvl w:val="0"/>
-          <w:numId w:val="3"/>
-        </w:numPr>
-        <w:jc w:val="both"/>
-      </w:pPr>
-      <w:r>
-        <w:t>Software de aplicación:</w:t>
-      </w:r>
-    </w:p>
-    <w:p>
-      <w:pPr>
-        <w:pStyle w:val="Prrafodelista"/>
-      </w:pPr>
-    </w:p>
-    <w:p>
-      <w:pPr>
-        <w:pStyle w:val="Ttulo1"/>
-      </w:pPr>
-      <w:bookmarkStart w:id="3" w:name="_Toc336901947"/>
-      <w:r>
-        <w:t>Interfaces Gráficas</w:t>
+        <w:pStyle w:val="Ttulo2"/>
+      </w:pPr>
+      <w:bookmarkStart w:id="3" w:name="_Toc336901948"/>
+      <w:r>
+        <w:t>Botones de uso general</w:t>
       </w:r>
       <w:bookmarkEnd w:id="3"/>
-    </w:p>
-    <w:p>
-      <w:r>
-        <w:t xml:space="preserve">En esta sección se describen los conceptos y propósitos de cada componente de las interfaces gráficas </w:t>
-      </w:r>
-      <w:r>
-        <w:t xml:space="preserve">que se van reiterando a lo largo de todo </w:t>
-      </w:r>
-      <w:r>
-        <w:t>el sistema, tales como los botones, los componentes de ingreso de datos y los mensajes del sistema.</w:t>
-      </w:r>
-    </w:p>
-    <w:p>
-      <w:pPr>
-        <w:pStyle w:val="Ttulo2"/>
-      </w:pPr>
-      <w:bookmarkStart w:id="4" w:name="_Toc336901948"/>
-      <w:r>
-        <w:t>Botones de uso general</w:t>
-      </w:r>
-      <w:bookmarkEnd w:id="4"/>
     </w:p>
     <w:p/>
     <w:tbl>
@@ -3647,11 +3553,7 @@
               <w:t xml:space="preserve">desplazarse </w:t>
             </w:r>
             <w:r>
-              <w:t xml:space="preserve">hacia la opción de modificar datos de una entidad ya </w:t>
-            </w:r>
-            <w:r>
-              <w:lastRenderedPageBreak/>
-              <w:t>creada, desplegando así todos los datos anteriormente cargados y habilitando los campos sobre los cuales es posible realizar cambios</w:t>
+              <w:t>hacia la opción de modificar datos de una entidad ya creada, desplegando así todos los datos anteriormente cargados y habilitando los campos sobre los cuales es posible realizar cambios</w:t>
             </w:r>
           </w:p>
         </w:tc>
@@ -3670,7 +3572,6 @@
                 <w:noProof/>
                 <w:lang w:val="es-ES" w:eastAsia="es-ES" w:bidi="ar-SA"/>
               </w:rPr>
-              <w:lastRenderedPageBreak/>
               <w:drawing>
                 <wp:inline distT="0" distB="0" distL="0" distR="0">
                   <wp:extent cx="548427" cy="174423"/>
@@ -3948,11 +3849,12 @@
       <w:pPr>
         <w:pStyle w:val="Ttulo2"/>
       </w:pPr>
-      <w:bookmarkStart w:id="5" w:name="_Toc336901949"/>
-      <w:r>
+      <w:bookmarkStart w:id="4" w:name="_Toc336901949"/>
+      <w:r>
+        <w:lastRenderedPageBreak/>
         <w:t>Ingreso de datos</w:t>
       </w:r>
-      <w:bookmarkEnd w:id="5"/>
+      <w:bookmarkEnd w:id="4"/>
     </w:p>
     <w:p/>
     <w:tbl>
@@ -4121,9 +4023,9 @@
               </w:rPr>
               <w:drawing>
                 <wp:inline distT="0" distB="0" distL="0" distR="0">
-                  <wp:extent cx="1462087" cy="200025"/>
-                  <wp:effectExtent l="19050" t="0" r="4763" b="0"/>
-                  <wp:docPr id="17" name="Imagen 35"/>
+                  <wp:extent cx="1062327" cy="191793"/>
+                  <wp:effectExtent l="19050" t="0" r="4473" b="0"/>
+                  <wp:docPr id="4" name="Imagen 3"/>
                   <wp:cNvGraphicFramePr>
                     <a:graphicFrameLocks xmlns:a="http://schemas.openxmlformats.org/drawingml/2006/main" noChangeAspect="1"/>
                   </wp:cNvGraphicFramePr>
@@ -4131,14 +4033,14 @@
                     <a:graphicData uri="http://schemas.openxmlformats.org/drawingml/2006/picture">
                       <pic:pic xmlns:pic="http://schemas.openxmlformats.org/drawingml/2006/picture">
                         <pic:nvPicPr>
-                          <pic:cNvPr id="0" name="Picture 35"/>
+                          <pic:cNvPr id="0" name="Picture 3"/>
                           <pic:cNvPicPr>
                             <a:picLocks noChangeAspect="1" noChangeArrowheads="1"/>
                           </pic:cNvPicPr>
                         </pic:nvPicPr>
                         <pic:blipFill>
-                          <a:blip r:embed="rId13"/>
-                          <a:srcRect l="27551" t="63978" r="47534" b="29959"/>
+                          <a:blip r:embed="rId17"/>
+                          <a:srcRect l="26863" t="63942" r="54960" b="30260"/>
                           <a:stretch>
                             <a:fillRect/>
                           </a:stretch>
@@ -4146,7 +4048,7 @@
                         <pic:spPr bwMode="auto">
                           <a:xfrm>
                             <a:off x="0" y="0"/>
-                            <a:ext cx="1462087" cy="200025"/>
+                            <a:ext cx="1062327" cy="191793"/>
                           </a:xfrm>
                           <a:prstGeom prst="rect">
                             <a:avLst/>
@@ -4183,7 +4085,7 @@
           </w:tcPr>
           <w:p>
             <w:r>
-              <w:t>Selección de día, mes (en letras) y año.</w:t>
+              <w:t>Selección de día, mes y año.</w:t>
             </w:r>
           </w:p>
         </w:tc>
@@ -4297,7 +4199,7 @@
                           </pic:cNvPicPr>
                         </pic:nvPicPr>
                         <pic:blipFill>
-                          <a:blip r:embed="rId17"/>
+                          <a:blip r:embed="rId18"/>
                           <a:srcRect l="29404" t="52654" r="50005" b="41123"/>
                           <a:stretch>
                             <a:fillRect/>
@@ -4377,7 +4279,7 @@
                           </pic:cNvPicPr>
                         </pic:nvPicPr>
                         <pic:blipFill>
-                          <a:blip r:embed="rId17"/>
+                          <a:blip r:embed="rId18"/>
                           <a:srcRect l="28593" t="63025" r="32309" b="31216"/>
                           <a:stretch>
                             <a:fillRect/>
@@ -4438,11 +4340,11 @@
       <w:pPr>
         <w:pStyle w:val="Ttulo2"/>
       </w:pPr>
-      <w:bookmarkStart w:id="6" w:name="_Toc336901950"/>
+      <w:bookmarkStart w:id="5" w:name="_Toc336901950"/>
       <w:r>
         <w:t>Mensajes del sistema</w:t>
       </w:r>
-      <w:bookmarkEnd w:id="6"/>
+      <w:bookmarkEnd w:id="5"/>
     </w:p>
     <w:p>
       <w:r>
@@ -4455,7 +4357,6 @@
           <w:noProof/>
           <w:lang w:val="es-ES" w:eastAsia="es-ES" w:bidi="ar-SA"/>
         </w:rPr>
-        <w:lastRenderedPageBreak/>
         <w:pict>
           <v:oval id="_x0000_s1045" style="position:absolute;margin-left:7.95pt;margin-top:77.95pt;width:43.85pt;height:34.1pt;z-index:251661312" filled="f" strokecolor="red"/>
         </w:pict>
@@ -4483,7 +4384,7 @@
                     </pic:cNvPicPr>
                   </pic:nvPicPr>
                   <pic:blipFill>
-                    <a:blip r:embed="rId18"/>
+                    <a:blip r:embed="rId19"/>
                     <a:srcRect l="14532" t="11367" r="14431" b="6619"/>
                     <a:stretch>
                       <a:fillRect/>
@@ -4514,6 +4415,7 @@
     </w:p>
     <w:p>
       <w:r>
+        <w:lastRenderedPageBreak/>
         <w:t>Este mensaje anterior indica que la entidad PO ha sido creada. En general los mensajes informativos implican:</w:t>
       </w:r>
     </w:p>
@@ -4546,7 +4448,7 @@
                     </pic:cNvPicPr>
                   </pic:nvPicPr>
                   <pic:blipFill>
-                    <a:blip r:embed="rId19"/>
+                    <a:blip r:embed="rId20"/>
                     <a:srcRect l="13802" t="10791" r="15080" b="4173"/>
                     <a:stretch>
                       <a:fillRect/>
@@ -4589,15 +4491,14 @@
       <w:pPr>
         <w:pStyle w:val="Ttulo1"/>
       </w:pPr>
-      <w:bookmarkStart w:id="7" w:name="_Toc336901951"/>
-      <w:r>
-        <w:lastRenderedPageBreak/>
+      <w:bookmarkStart w:id="6" w:name="_Toc336901951"/>
+      <w:r>
         <w:t>Módulos del sistema</w:t>
       </w:r>
       <w:r>
         <w:t xml:space="preserve"> de escritorio</w:t>
       </w:r>
-      <w:bookmarkEnd w:id="7"/>
+      <w:bookmarkEnd w:id="6"/>
     </w:p>
     <w:p>
       <w:pPr>
@@ -4710,11 +4611,12 @@
       <w:pPr>
         <w:pStyle w:val="Ttulo2"/>
       </w:pPr>
-      <w:bookmarkStart w:id="8" w:name="_Toc336901952"/>
-      <w:r>
+      <w:bookmarkStart w:id="7" w:name="_Toc336901952"/>
+      <w:r>
+        <w:lastRenderedPageBreak/>
         <w:t>Gestión de Usuarios</w:t>
       </w:r>
-      <w:bookmarkEnd w:id="8"/>
+      <w:bookmarkEnd w:id="7"/>
     </w:p>
     <w:p/>
     <w:p>
@@ -4779,7 +4681,7 @@
                     </pic:cNvPicPr>
                   </pic:nvPicPr>
                   <pic:blipFill>
-                    <a:blip r:embed="rId20"/>
+                    <a:blip r:embed="rId21"/>
                     <a:srcRect l="14676" t="11134" r="14708" b="38969"/>
                     <a:stretch>
                       <a:fillRect/>
@@ -4825,7 +4727,6 @@
           <w:noProof/>
           <w:lang w:val="es-ES" w:eastAsia="es-ES" w:bidi="ar-SA"/>
         </w:rPr>
-        <w:lastRenderedPageBreak/>
         <w:drawing>
           <wp:inline distT="0" distB="0" distL="0" distR="0">
             <wp:extent cx="4148919" cy="2156346"/>
@@ -4844,7 +4745,7 @@
                     </pic:cNvPicPr>
                   </pic:nvPicPr>
                   <pic:blipFill>
-                    <a:blip r:embed="rId21"/>
+                    <a:blip r:embed="rId22"/>
                     <a:srcRect l="14798" t="10928" r="14475" b="23918"/>
                     <a:stretch>
                       <a:fillRect/>
@@ -4890,6 +4791,7 @@
           <w:noProof/>
           <w:lang w:val="es-ES" w:eastAsia="es-ES" w:bidi="ar-SA"/>
         </w:rPr>
+        <w:lastRenderedPageBreak/>
         <w:drawing>
           <wp:inline distT="0" distB="0" distL="0" distR="0">
             <wp:extent cx="4156364" cy="2814452"/>
@@ -4908,7 +4810,7 @@
                     </pic:cNvPicPr>
                   </pic:nvPicPr>
                   <pic:blipFill>
-                    <a:blip r:embed="rId22"/>
+                    <a:blip r:embed="rId23"/>
                     <a:srcRect l="13954" t="10762" r="15158" b="4220"/>
                     <a:stretch>
                       <a:fillRect/>
@@ -4965,7 +4867,6 @@
           <w:noProof/>
           <w:lang w:val="es-ES" w:eastAsia="es-ES" w:bidi="ar-SA"/>
         </w:rPr>
-        <w:lastRenderedPageBreak/>
         <w:drawing>
           <wp:inline distT="0" distB="0" distL="0" distR="0">
             <wp:extent cx="4159250" cy="2813050"/>
@@ -4984,7 +4885,7 @@
                     </pic:cNvPicPr>
                   </pic:nvPicPr>
                   <pic:blipFill>
-                    <a:blip r:embed="rId23"/>
+                    <a:blip r:embed="rId24"/>
                     <a:srcRect l="14074" t="10928" r="15016" b="4142"/>
                     <a:stretch>
                       <a:fillRect/>
@@ -5038,6 +4939,7 @@
           <w:noProof/>
           <w:lang w:val="es-ES" w:eastAsia="es-ES" w:bidi="ar-SA"/>
         </w:rPr>
+        <w:lastRenderedPageBreak/>
         <w:drawing>
           <wp:inline distT="0" distB="0" distL="0" distR="0">
             <wp:extent cx="4158304" cy="2096219"/>
@@ -5056,7 +4958,7 @@
                     </pic:cNvPicPr>
                   </pic:nvPicPr>
                   <pic:blipFill>
-                    <a:blip r:embed="rId24"/>
+                    <a:blip r:embed="rId25"/>
                     <a:srcRect l="14389" t="10950" r="14683" b="25694"/>
                     <a:stretch>
                       <a:fillRect/>
@@ -5102,7 +5004,6 @@
           <w:noProof/>
           <w:lang w:val="es-ES" w:eastAsia="es-ES" w:bidi="ar-SA"/>
         </w:rPr>
-        <w:lastRenderedPageBreak/>
         <w:drawing>
           <wp:inline distT="0" distB="0" distL="0" distR="0">
             <wp:extent cx="4159250" cy="2730500"/>
@@ -5121,7 +5022,7 @@
                     </pic:cNvPicPr>
                   </pic:nvPicPr>
                   <pic:blipFill>
-                    <a:blip r:embed="rId25"/>
+                    <a:blip r:embed="rId26"/>
                     <a:srcRect l="14615" t="10928" r="14474" b="6632"/>
                     <a:stretch>
                       <a:fillRect/>
@@ -5155,41 +5056,1004 @@
         <w:pStyle w:val="Ttulo2"/>
         <w:jc w:val="both"/>
       </w:pPr>
-      <w:bookmarkStart w:id="9" w:name="_Toc336901953"/>
+      <w:bookmarkStart w:id="8" w:name="_Toc336901953"/>
       <w:r>
         <w:t>Gestión de Proyectos</w:t>
+      </w:r>
+      <w:bookmarkEnd w:id="8"/>
+    </w:p>
+    <w:p>
+      <w:pPr>
+        <w:pStyle w:val="Ttulo2"/>
+        <w:jc w:val="both"/>
+      </w:pPr>
+      <w:bookmarkStart w:id="9" w:name="_Toc336901954"/>
+      <w:r>
+        <w:t>Gestión de Administración</w:t>
       </w:r>
       <w:bookmarkEnd w:id="9"/>
     </w:p>
     <w:p>
       <w:pPr>
+        <w:pStyle w:val="Ttulo3"/>
+      </w:pPr>
+      <w:r>
+        <w:t>Permisos de Acceso a sitio</w:t>
+      </w:r>
+    </w:p>
+    <w:p>
+      <w:r>
+        <w:t>Para realizar la creación de un permiso de acceso al sitio, previamente se debe tener creado un proyecto, una solicitud de tarea y una tarea asociada a dicha solicitud. Una vez creados estos y seleccionado un proyecto a gestionar (Véase  “Gestión de Proyectos”), ingresamos en el menú “Proyectos y Tareas”, la opción “Gestor de solicitud de tarea”:</w:t>
+      </w:r>
+    </w:p>
+    <w:p>
+      <w:r>
+        <w:rPr>
+          <w:noProof/>
+          <w:lang w:val="es-ES" w:eastAsia="es-ES" w:bidi="ar-SA"/>
+        </w:rPr>
+        <w:lastRenderedPageBreak/>
+        <w:drawing>
+          <wp:inline distT="0" distB="0" distL="0" distR="0">
+            <wp:extent cx="4153479" cy="2186608"/>
+            <wp:effectExtent l="19050" t="0" r="0" b="0"/>
+            <wp:docPr id="6" name="Imagen 6"/>
+            <wp:cNvGraphicFramePr>
+              <a:graphicFrameLocks xmlns:a="http://schemas.openxmlformats.org/drawingml/2006/main" noChangeAspect="1"/>
+            </wp:cNvGraphicFramePr>
+            <a:graphic xmlns:a="http://schemas.openxmlformats.org/drawingml/2006/main">
+              <a:graphicData uri="http://schemas.openxmlformats.org/drawingml/2006/picture">
+                <pic:pic xmlns:pic="http://schemas.openxmlformats.org/drawingml/2006/picture">
+                  <pic:nvPicPr>
+                    <pic:cNvPr id="0" name="Picture 6"/>
+                    <pic:cNvPicPr>
+                      <a:picLocks noChangeAspect="1" noChangeArrowheads="1"/>
+                    </pic:cNvPicPr>
+                  </pic:nvPicPr>
+                  <pic:blipFill>
+                    <a:blip r:embed="rId27"/>
+                    <a:srcRect l="14051" t="11019" r="15157" b="23105"/>
+                    <a:stretch>
+                      <a:fillRect/>
+                    </a:stretch>
+                  </pic:blipFill>
+                  <pic:spPr bwMode="auto">
+                    <a:xfrm>
+                      <a:off x="0" y="0"/>
+                      <a:ext cx="4153479" cy="2186608"/>
+                    </a:xfrm>
+                    <a:prstGeom prst="rect">
+                      <a:avLst/>
+                    </a:prstGeom>
+                    <a:noFill/>
+                    <a:ln w="9525">
+                      <a:noFill/>
+                      <a:miter lim="800000"/>
+                      <a:headEnd/>
+                      <a:tailEnd/>
+                    </a:ln>
+                  </pic:spPr>
+                </pic:pic>
+              </a:graphicData>
+            </a:graphic>
+          </wp:inline>
+        </w:drawing>
+      </w:r>
+      <w:r>
+        <w:t xml:space="preserve"> </w:t>
+      </w:r>
+    </w:p>
+    <w:p>
+      <w:bookmarkStart w:id="10" w:name="_Toc336901955"/>
+      <w:r>
+        <w:t>Luego, el sistema despliega una lista de solicitudes de tareas asociadas al proyecto que está actualmente seleccionado para gestionar:</w:t>
+      </w:r>
+    </w:p>
+    <w:p>
+      <w:r>
+        <w:rPr>
+          <w:noProof/>
+          <w:lang w:val="es-ES" w:eastAsia="es-ES" w:bidi="ar-SA"/>
+        </w:rPr>
+        <w:drawing>
+          <wp:inline distT="0" distB="0" distL="0" distR="0">
+            <wp:extent cx="4162673" cy="1757239"/>
+            <wp:effectExtent l="19050" t="0" r="9277" b="0"/>
+            <wp:docPr id="9" name="Imagen 9"/>
+            <wp:cNvGraphicFramePr>
+              <a:graphicFrameLocks xmlns:a="http://schemas.openxmlformats.org/drawingml/2006/main" noChangeAspect="1"/>
+            </wp:cNvGraphicFramePr>
+            <a:graphic xmlns:a="http://schemas.openxmlformats.org/drawingml/2006/main">
+              <a:graphicData uri="http://schemas.openxmlformats.org/drawingml/2006/picture">
+                <pic:pic xmlns:pic="http://schemas.openxmlformats.org/drawingml/2006/picture">
+                  <pic:nvPicPr>
+                    <pic:cNvPr id="0" name="Picture 9"/>
+                    <pic:cNvPicPr>
+                      <a:picLocks noChangeAspect="1" noChangeArrowheads="1"/>
+                    </pic:cNvPicPr>
+                  </pic:nvPicPr>
+                  <pic:blipFill>
+                    <a:blip r:embed="rId28"/>
+                    <a:srcRect l="14446" t="11253" r="14614" b="35836"/>
+                    <a:stretch>
+                      <a:fillRect/>
+                    </a:stretch>
+                  </pic:blipFill>
+                  <pic:spPr bwMode="auto">
+                    <a:xfrm>
+                      <a:off x="0" y="0"/>
+                      <a:ext cx="4162673" cy="1757239"/>
+                    </a:xfrm>
+                    <a:prstGeom prst="rect">
+                      <a:avLst/>
+                    </a:prstGeom>
+                    <a:noFill/>
+                    <a:ln w="9525">
+                      <a:noFill/>
+                      <a:miter lim="800000"/>
+                      <a:headEnd/>
+                      <a:tailEnd/>
+                    </a:ln>
+                  </pic:spPr>
+                </pic:pic>
+              </a:graphicData>
+            </a:graphic>
+          </wp:inline>
+        </w:drawing>
+      </w:r>
+    </w:p>
+    <w:p>
+      <w:r>
+        <w:t xml:space="preserve">Para seleccionar la solicitud de tarea,  debe realizar </w:t>
+      </w:r>
+      <w:r>
+        <w:t>clic</w:t>
+      </w:r>
+      <w:r>
+        <w:t xml:space="preserve"> sobre </w:t>
+      </w:r>
+      <w:r>
+        <w:t>el dato correspondiente a la primer</w:t>
+      </w:r>
+      <w:r>
+        <w:t>a</w:t>
+      </w:r>
+      <w:r>
+        <w:t xml:space="preserve"> columna de la solicitud. Una vez realizado esto, el sistema permite visualizar los datos de la solicitud de tarea, tales como tareas por sitio, PO, etc. En este apartado, nos remitiremos a seleccionar una tarea a fin de realizar la carga de un permiso de acceso:</w:t>
+      </w:r>
+    </w:p>
+    <w:p/>
+    <w:p>
+      <w:r>
+        <w:rPr>
+          <w:noProof/>
+          <w:lang w:val="es-ES" w:eastAsia="es-ES" w:bidi="ar-SA"/>
+        </w:rPr>
+        <w:lastRenderedPageBreak/>
+        <w:drawing>
+          <wp:inline distT="0" distB="0" distL="0" distR="0">
+            <wp:extent cx="4146771" cy="2751151"/>
+            <wp:effectExtent l="19050" t="0" r="6129" b="0"/>
+            <wp:docPr id="5" name="Imagen 13"/>
+            <wp:cNvGraphicFramePr>
+              <a:graphicFrameLocks xmlns:a="http://schemas.openxmlformats.org/drawingml/2006/main" noChangeAspect="1"/>
+            </wp:cNvGraphicFramePr>
+            <a:graphic xmlns:a="http://schemas.openxmlformats.org/drawingml/2006/main">
+              <a:graphicData uri="http://schemas.openxmlformats.org/drawingml/2006/picture">
+                <pic:pic xmlns:pic="http://schemas.openxmlformats.org/drawingml/2006/picture">
+                  <pic:nvPicPr>
+                    <pic:cNvPr id="0" name="Picture 13"/>
+                    <pic:cNvPicPr>
+                      <a:picLocks noChangeAspect="1" noChangeArrowheads="1"/>
+                    </pic:cNvPicPr>
+                  </pic:nvPicPr>
+                  <pic:blipFill>
+                    <a:blip r:embed="rId29"/>
+                    <a:srcRect l="14717" t="11977" r="14614" b="5140"/>
+                    <a:stretch>
+                      <a:fillRect/>
+                    </a:stretch>
+                  </pic:blipFill>
+                  <pic:spPr bwMode="auto">
+                    <a:xfrm>
+                      <a:off x="0" y="0"/>
+                      <a:ext cx="4146771" cy="2751151"/>
+                    </a:xfrm>
+                    <a:prstGeom prst="rect">
+                      <a:avLst/>
+                    </a:prstGeom>
+                    <a:noFill/>
+                    <a:ln w="9525">
+                      <a:noFill/>
+                      <a:miter lim="800000"/>
+                      <a:headEnd/>
+                      <a:tailEnd/>
+                    </a:ln>
+                  </pic:spPr>
+                </pic:pic>
+              </a:graphicData>
+            </a:graphic>
+          </wp:inline>
+        </w:drawing>
+      </w:r>
+    </w:p>
+    <w:p>
+      <w:r>
+        <w:t>Una vez mostrada la solicitud de tarea, se debe editar la solicitud, realizando clic en la opción “Editar”. Consecuentemente, el sistema muestra la pantalla para modificar datos de la solicitud:</w:t>
+      </w:r>
+    </w:p>
+    <w:p>
+      <w:r>
+        <w:rPr>
+          <w:noProof/>
+          <w:lang w:val="es-ES" w:eastAsia="es-ES" w:bidi="ar-SA"/>
+        </w:rPr>
+        <w:drawing>
+          <wp:inline distT="0" distB="0" distL="0" distR="0">
+            <wp:extent cx="4198289" cy="2544417"/>
+            <wp:effectExtent l="19050" t="0" r="0" b="0"/>
+            <wp:docPr id="8" name="Imagen 16"/>
+            <wp:cNvGraphicFramePr>
+              <a:graphicFrameLocks xmlns:a="http://schemas.openxmlformats.org/drawingml/2006/main" noChangeAspect="1"/>
+            </wp:cNvGraphicFramePr>
+            <a:graphic xmlns:a="http://schemas.openxmlformats.org/drawingml/2006/main">
+              <a:graphicData uri="http://schemas.openxmlformats.org/drawingml/2006/picture">
+                <pic:pic xmlns:pic="http://schemas.openxmlformats.org/drawingml/2006/picture">
+                  <pic:nvPicPr>
+                    <pic:cNvPr id="0" name="Picture 16"/>
+                    <pic:cNvPicPr>
+                      <a:picLocks noChangeAspect="1" noChangeArrowheads="1"/>
+                    </pic:cNvPicPr>
+                  </pic:nvPicPr>
+                  <pic:blipFill>
+                    <a:blip r:embed="rId30"/>
+                    <a:srcRect l="14322" t="11258" r="14072" b="12095"/>
+                    <a:stretch>
+                      <a:fillRect/>
+                    </a:stretch>
+                  </pic:blipFill>
+                  <pic:spPr bwMode="auto">
+                    <a:xfrm>
+                      <a:off x="0" y="0"/>
+                      <a:ext cx="4198289" cy="2544417"/>
+                    </a:xfrm>
+                    <a:prstGeom prst="rect">
+                      <a:avLst/>
+                    </a:prstGeom>
+                    <a:noFill/>
+                    <a:ln w="9525">
+                      <a:noFill/>
+                      <a:miter lim="800000"/>
+                      <a:headEnd/>
+                      <a:tailEnd/>
+                    </a:ln>
+                  </pic:spPr>
+                </pic:pic>
+              </a:graphicData>
+            </a:graphic>
+          </wp:inline>
+        </w:drawing>
+      </w:r>
+    </w:p>
+    <w:p>
+      <w:r>
+        <w:t>Una vez más, se debe realizar clic sobre la primera columna de la tarea para poder ingresar a la misma. Luego, el sistema muestra los datos de la tarea:</w:t>
+      </w:r>
+    </w:p>
+    <w:p>
+      <w:r>
+        <w:rPr>
+          <w:noProof/>
+          <w:lang w:val="es-ES" w:eastAsia="es-ES" w:bidi="ar-SA"/>
+        </w:rPr>
+        <w:lastRenderedPageBreak/>
+        <w:drawing>
+          <wp:inline distT="0" distB="0" distL="0" distR="0">
+            <wp:extent cx="4142629" cy="2775005"/>
+            <wp:effectExtent l="19050" t="0" r="0" b="0"/>
+            <wp:docPr id="22" name="Imagen 19"/>
+            <wp:cNvGraphicFramePr>
+              <a:graphicFrameLocks xmlns:a="http://schemas.openxmlformats.org/drawingml/2006/main" noChangeAspect="1"/>
+            </wp:cNvGraphicFramePr>
+            <a:graphic xmlns:a="http://schemas.openxmlformats.org/drawingml/2006/main">
+              <a:graphicData uri="http://schemas.openxmlformats.org/drawingml/2006/picture">
+                <pic:pic xmlns:pic="http://schemas.openxmlformats.org/drawingml/2006/picture">
+                  <pic:nvPicPr>
+                    <pic:cNvPr id="0" name="Picture 19"/>
+                    <pic:cNvPicPr>
+                      <a:picLocks noChangeAspect="1" noChangeArrowheads="1"/>
+                    </pic:cNvPicPr>
+                  </pic:nvPicPr>
+                  <pic:blipFill>
+                    <a:blip r:embed="rId31"/>
+                    <a:srcRect l="14864" t="10540" r="14479" b="5860"/>
+                    <a:stretch>
+                      <a:fillRect/>
+                    </a:stretch>
+                  </pic:blipFill>
+                  <pic:spPr bwMode="auto">
+                    <a:xfrm>
+                      <a:off x="0" y="0"/>
+                      <a:ext cx="4142629" cy="2775005"/>
+                    </a:xfrm>
+                    <a:prstGeom prst="rect">
+                      <a:avLst/>
+                    </a:prstGeom>
+                    <a:noFill/>
+                    <a:ln w="9525">
+                      <a:noFill/>
+                      <a:miter lim="800000"/>
+                      <a:headEnd/>
+                      <a:tailEnd/>
+                    </a:ln>
+                  </pic:spPr>
+                </pic:pic>
+              </a:graphicData>
+            </a:graphic>
+          </wp:inline>
+        </w:drawing>
+      </w:r>
+    </w:p>
+    <w:p>
+      <w:r>
+        <w:t>En esta instancia, debe ingresar a la opción de “Editar”, para posibilitar el ingreso de un permiso de sitio, y luego que el sistema despliega los datos de la tarea, ingresamos a la opción “Agregar Permiso Acceso”:</w:t>
+      </w:r>
+    </w:p>
+    <w:p>
+      <w:r>
+        <w:rPr>
+          <w:noProof/>
+          <w:lang w:val="es-ES" w:eastAsia="es-ES" w:bidi="ar-SA"/>
+        </w:rPr>
+        <w:drawing>
+          <wp:inline distT="0" distB="0" distL="0" distR="0">
+            <wp:extent cx="4171287" cy="2736947"/>
+            <wp:effectExtent l="19050" t="0" r="663" b="0"/>
+            <wp:docPr id="23" name="Imagen 22"/>
+            <wp:cNvGraphicFramePr>
+              <a:graphicFrameLocks xmlns:a="http://schemas.openxmlformats.org/drawingml/2006/main" noChangeAspect="1"/>
+            </wp:cNvGraphicFramePr>
+            <a:graphic xmlns:a="http://schemas.openxmlformats.org/drawingml/2006/main">
+              <a:graphicData uri="http://schemas.openxmlformats.org/drawingml/2006/picture">
+                <pic:pic xmlns:pic="http://schemas.openxmlformats.org/drawingml/2006/picture">
+                  <pic:nvPicPr>
+                    <pic:cNvPr id="0" name="Picture 22"/>
+                    <pic:cNvPicPr>
+                      <a:picLocks noChangeAspect="1" noChangeArrowheads="1"/>
+                    </pic:cNvPicPr>
+                  </pic:nvPicPr>
+                  <pic:blipFill>
+                    <a:blip r:embed="rId32"/>
+                    <a:srcRect l="13917" t="10780" r="14886" b="6765"/>
+                    <a:stretch>
+                      <a:fillRect/>
+                    </a:stretch>
+                  </pic:blipFill>
+                  <pic:spPr bwMode="auto">
+                    <a:xfrm>
+                      <a:off x="0" y="0"/>
+                      <a:ext cx="4171287" cy="2736947"/>
+                    </a:xfrm>
+                    <a:prstGeom prst="rect">
+                      <a:avLst/>
+                    </a:prstGeom>
+                    <a:noFill/>
+                    <a:ln w="9525">
+                      <a:noFill/>
+                      <a:miter lim="800000"/>
+                      <a:headEnd/>
+                      <a:tailEnd/>
+                    </a:ln>
+                  </pic:spPr>
+                </pic:pic>
+              </a:graphicData>
+            </a:graphic>
+          </wp:inline>
+        </w:drawing>
+      </w:r>
+    </w:p>
+    <w:p>
+      <w:r>
+        <w:t>A continuación, el sistema solicita que se ingresa una fecha desde y una fecha hasta, correspondiente al periodo de vencimiento del permiso otorgado. Luego, solicita que se adjunte el archivo documento correspondiente al permiso anteriormente citado:</w:t>
+      </w:r>
+    </w:p>
+    <w:p>
+      <w:r>
+        <w:rPr>
+          <w:noProof/>
+          <w:lang w:val="es-ES" w:eastAsia="es-ES" w:bidi="ar-SA"/>
+        </w:rPr>
+        <w:lastRenderedPageBreak/>
+        <w:drawing>
+          <wp:inline distT="0" distB="0" distL="0" distR="0">
+            <wp:extent cx="4154722" cy="2130950"/>
+            <wp:effectExtent l="19050" t="0" r="0" b="0"/>
+            <wp:docPr id="26" name="Imagen 25"/>
+            <wp:cNvGraphicFramePr>
+              <a:graphicFrameLocks xmlns:a="http://schemas.openxmlformats.org/drawingml/2006/main" noChangeAspect="1"/>
+            </wp:cNvGraphicFramePr>
+            <a:graphic xmlns:a="http://schemas.openxmlformats.org/drawingml/2006/main">
+              <a:graphicData uri="http://schemas.openxmlformats.org/drawingml/2006/picture">
+                <pic:pic xmlns:pic="http://schemas.openxmlformats.org/drawingml/2006/picture">
+                  <pic:nvPicPr>
+                    <pic:cNvPr id="0" name="Picture 25"/>
+                    <pic:cNvPicPr>
+                      <a:picLocks noChangeAspect="1" noChangeArrowheads="1"/>
+                    </pic:cNvPicPr>
+                  </pic:nvPicPr>
+                  <pic:blipFill>
+                    <a:blip r:embed="rId33"/>
+                    <a:srcRect l="14581" t="15567" r="14614" b="20248"/>
+                    <a:stretch>
+                      <a:fillRect/>
+                    </a:stretch>
+                  </pic:blipFill>
+                  <pic:spPr bwMode="auto">
+                    <a:xfrm>
+                      <a:off x="0" y="0"/>
+                      <a:ext cx="4154722" cy="2130950"/>
+                    </a:xfrm>
+                    <a:prstGeom prst="rect">
+                      <a:avLst/>
+                    </a:prstGeom>
+                    <a:noFill/>
+                    <a:ln w="9525">
+                      <a:noFill/>
+                      <a:miter lim="800000"/>
+                      <a:headEnd/>
+                      <a:tailEnd/>
+                    </a:ln>
+                  </pic:spPr>
+                </pic:pic>
+              </a:graphicData>
+            </a:graphic>
+          </wp:inline>
+        </w:drawing>
+      </w:r>
+    </w:p>
+    <w:p>
+      <w:r>
+        <w:t>Una vez ingresado los datos, se procede a ingresar a la opción “Crear”. Una vez ingresado, si los datos son correctos, el sistema guarda el permiso e informa lo sucedido con un mensaje de éxito.</w:t>
+      </w:r>
+    </w:p>
+    <w:p/>
+    <w:p>
+      <w:pPr>
+        <w:pStyle w:val="Ttulo3"/>
+      </w:pPr>
+      <w:r>
+        <w:t>Gestión de solicitud de viático</w:t>
+      </w:r>
+    </w:p>
+    <w:p>
+      <w:r>
+        <w:t>Para realizar la creación de una solicitud de viático, previamente se debe tener creado un proyecto, una solicitud de tarea y una tarea asociada a dicha solicitud. Una vez creados estos y seleccionado un proyecto a gestionar (Véase  “Gestión de Proyectos”), ingresamos en el menú “Proyectos y Tareas”, la opción “Gestor de solicitud de tarea”:</w:t>
+      </w:r>
+    </w:p>
+    <w:p>
+      <w:r>
+        <w:rPr>
+          <w:noProof/>
+          <w:lang w:val="es-ES" w:eastAsia="es-ES" w:bidi="ar-SA"/>
+        </w:rPr>
+        <w:drawing>
+          <wp:inline distT="0" distB="0" distL="0" distR="0">
+            <wp:extent cx="4153479" cy="2186608"/>
+            <wp:effectExtent l="19050" t="0" r="0" b="0"/>
+            <wp:docPr id="32" name="Imagen 6"/>
+            <wp:cNvGraphicFramePr>
+              <a:graphicFrameLocks xmlns:a="http://schemas.openxmlformats.org/drawingml/2006/main" noChangeAspect="1"/>
+            </wp:cNvGraphicFramePr>
+            <a:graphic xmlns:a="http://schemas.openxmlformats.org/drawingml/2006/main">
+              <a:graphicData uri="http://schemas.openxmlformats.org/drawingml/2006/picture">
+                <pic:pic xmlns:pic="http://schemas.openxmlformats.org/drawingml/2006/picture">
+                  <pic:nvPicPr>
+                    <pic:cNvPr id="0" name="Picture 6"/>
+                    <pic:cNvPicPr>
+                      <a:picLocks noChangeAspect="1" noChangeArrowheads="1"/>
+                    </pic:cNvPicPr>
+                  </pic:nvPicPr>
+                  <pic:blipFill>
+                    <a:blip r:embed="rId27"/>
+                    <a:srcRect l="14051" t="11019" r="15157" b="23105"/>
+                    <a:stretch>
+                      <a:fillRect/>
+                    </a:stretch>
+                  </pic:blipFill>
+                  <pic:spPr bwMode="auto">
+                    <a:xfrm>
+                      <a:off x="0" y="0"/>
+                      <a:ext cx="4153479" cy="2186608"/>
+                    </a:xfrm>
+                    <a:prstGeom prst="rect">
+                      <a:avLst/>
+                    </a:prstGeom>
+                    <a:noFill/>
+                    <a:ln w="9525">
+                      <a:noFill/>
+                      <a:miter lim="800000"/>
+                      <a:headEnd/>
+                      <a:tailEnd/>
+                    </a:ln>
+                  </pic:spPr>
+                </pic:pic>
+              </a:graphicData>
+            </a:graphic>
+          </wp:inline>
+        </w:drawing>
+      </w:r>
+      <w:r>
+        <w:t xml:space="preserve"> </w:t>
+      </w:r>
+    </w:p>
+    <w:p>
+      <w:r>
+        <w:t>Luego, el sistema despliega una lista de solicitudes de tareas asociadas al proyecto que está actualmente seleccionado para gestionar:</w:t>
+      </w:r>
+    </w:p>
+    <w:p>
+      <w:r>
+        <w:rPr>
+          <w:noProof/>
+          <w:lang w:val="es-ES" w:eastAsia="es-ES" w:bidi="ar-SA"/>
+        </w:rPr>
+        <w:lastRenderedPageBreak/>
+        <w:drawing>
+          <wp:inline distT="0" distB="0" distL="0" distR="0">
+            <wp:extent cx="4162673" cy="1757239"/>
+            <wp:effectExtent l="19050" t="0" r="9277" b="0"/>
+            <wp:docPr id="34" name="Imagen 9"/>
+            <wp:cNvGraphicFramePr>
+              <a:graphicFrameLocks xmlns:a="http://schemas.openxmlformats.org/drawingml/2006/main" noChangeAspect="1"/>
+            </wp:cNvGraphicFramePr>
+            <a:graphic xmlns:a="http://schemas.openxmlformats.org/drawingml/2006/main">
+              <a:graphicData uri="http://schemas.openxmlformats.org/drawingml/2006/picture">
+                <pic:pic xmlns:pic="http://schemas.openxmlformats.org/drawingml/2006/picture">
+                  <pic:nvPicPr>
+                    <pic:cNvPr id="0" name="Picture 9"/>
+                    <pic:cNvPicPr>
+                      <a:picLocks noChangeAspect="1" noChangeArrowheads="1"/>
+                    </pic:cNvPicPr>
+                  </pic:nvPicPr>
+                  <pic:blipFill>
+                    <a:blip r:embed="rId28"/>
+                    <a:srcRect l="14446" t="11253" r="14614" b="35836"/>
+                    <a:stretch>
+                      <a:fillRect/>
+                    </a:stretch>
+                  </pic:blipFill>
+                  <pic:spPr bwMode="auto">
+                    <a:xfrm>
+                      <a:off x="0" y="0"/>
+                      <a:ext cx="4162673" cy="1757239"/>
+                    </a:xfrm>
+                    <a:prstGeom prst="rect">
+                      <a:avLst/>
+                    </a:prstGeom>
+                    <a:noFill/>
+                    <a:ln w="9525">
+                      <a:noFill/>
+                      <a:miter lim="800000"/>
+                      <a:headEnd/>
+                      <a:tailEnd/>
+                    </a:ln>
+                  </pic:spPr>
+                </pic:pic>
+              </a:graphicData>
+            </a:graphic>
+          </wp:inline>
+        </w:drawing>
+      </w:r>
+    </w:p>
+    <w:p>
+      <w:r>
+        <w:t>Para seleccionar la solicitud de tarea,  debe realizar clic sobre el dato correspondiente a la primera columna de la solicitud. Una vez realizado esto, el sistema permite visualizar los datos de la solicitud de tarea, tales como tareas por sitio, PO, etc.:</w:t>
+      </w:r>
+    </w:p>
+    <w:p/>
+    <w:p>
+      <w:r>
+        <w:rPr>
+          <w:noProof/>
+          <w:lang w:val="es-ES" w:eastAsia="es-ES" w:bidi="ar-SA"/>
+        </w:rPr>
+        <w:drawing>
+          <wp:inline distT="0" distB="0" distL="0" distR="0">
+            <wp:extent cx="4146771" cy="2751151"/>
+            <wp:effectExtent l="19050" t="0" r="6129" b="0"/>
+            <wp:docPr id="35" name="Imagen 13"/>
+            <wp:cNvGraphicFramePr>
+              <a:graphicFrameLocks xmlns:a="http://schemas.openxmlformats.org/drawingml/2006/main" noChangeAspect="1"/>
+            </wp:cNvGraphicFramePr>
+            <a:graphic xmlns:a="http://schemas.openxmlformats.org/drawingml/2006/main">
+              <a:graphicData uri="http://schemas.openxmlformats.org/drawingml/2006/picture">
+                <pic:pic xmlns:pic="http://schemas.openxmlformats.org/drawingml/2006/picture">
+                  <pic:nvPicPr>
+                    <pic:cNvPr id="0" name="Picture 13"/>
+                    <pic:cNvPicPr>
+                      <a:picLocks noChangeAspect="1" noChangeArrowheads="1"/>
+                    </pic:cNvPicPr>
+                  </pic:nvPicPr>
+                  <pic:blipFill>
+                    <a:blip r:embed="rId29"/>
+                    <a:srcRect l="14717" t="11977" r="14614" b="5140"/>
+                    <a:stretch>
+                      <a:fillRect/>
+                    </a:stretch>
+                  </pic:blipFill>
+                  <pic:spPr bwMode="auto">
+                    <a:xfrm>
+                      <a:off x="0" y="0"/>
+                      <a:ext cx="4146771" cy="2751151"/>
+                    </a:xfrm>
+                    <a:prstGeom prst="rect">
+                      <a:avLst/>
+                    </a:prstGeom>
+                    <a:noFill/>
+                    <a:ln w="9525">
+                      <a:noFill/>
+                      <a:miter lim="800000"/>
+                      <a:headEnd/>
+                      <a:tailEnd/>
+                    </a:ln>
+                  </pic:spPr>
+                </pic:pic>
+              </a:graphicData>
+            </a:graphic>
+          </wp:inline>
+        </w:drawing>
+      </w:r>
+    </w:p>
+    <w:p>
+      <w:r>
+        <w:t>Una vez situados en esta pantalla, ingresamos a la opción “Solicitar Viáticos”. Luego, el sistema solicita que se ingrese un monto de la solicitud de viático y una observación si corresponde. Luego de haber realizado la carga de datos, se ingresa a la opción “Crear”:</w:t>
+      </w:r>
+    </w:p>
+    <w:p>
+      <w:r>
+        <w:rPr>
+          <w:noProof/>
+          <w:lang w:val="es-ES" w:eastAsia="es-ES" w:bidi="ar-SA"/>
+        </w:rPr>
+        <w:lastRenderedPageBreak/>
+        <w:drawing>
+          <wp:inline distT="0" distB="0" distL="0" distR="0">
+            <wp:extent cx="4158532" cy="2703444"/>
+            <wp:effectExtent l="19050" t="0" r="0" b="0"/>
+            <wp:docPr id="36" name="Imagen 32"/>
+            <wp:cNvGraphicFramePr>
+              <a:graphicFrameLocks xmlns:a="http://schemas.openxmlformats.org/drawingml/2006/main" noChangeAspect="1"/>
+            </wp:cNvGraphicFramePr>
+            <a:graphic xmlns:a="http://schemas.openxmlformats.org/drawingml/2006/main">
+              <a:graphicData uri="http://schemas.openxmlformats.org/drawingml/2006/picture">
+                <pic:pic xmlns:pic="http://schemas.openxmlformats.org/drawingml/2006/picture">
+                  <pic:nvPicPr>
+                    <pic:cNvPr id="0" name="Picture 32"/>
+                    <pic:cNvPicPr>
+                      <a:picLocks noChangeAspect="1" noChangeArrowheads="1"/>
+                    </pic:cNvPicPr>
+                  </pic:nvPicPr>
+                  <pic:blipFill>
+                    <a:blip r:embed="rId34"/>
+                    <a:srcRect l="14593" t="11498" r="14479" b="7059"/>
+                    <a:stretch>
+                      <a:fillRect/>
+                    </a:stretch>
+                  </pic:blipFill>
+                  <pic:spPr bwMode="auto">
+                    <a:xfrm>
+                      <a:off x="0" y="0"/>
+                      <a:ext cx="4158532" cy="2703444"/>
+                    </a:xfrm>
+                    <a:prstGeom prst="rect">
+                      <a:avLst/>
+                    </a:prstGeom>
+                    <a:noFill/>
+                    <a:ln w="9525">
+                      <a:noFill/>
+                      <a:miter lim="800000"/>
+                      <a:headEnd/>
+                      <a:tailEnd/>
+                    </a:ln>
+                  </pic:spPr>
+                </pic:pic>
+              </a:graphicData>
+            </a:graphic>
+          </wp:inline>
+        </w:drawing>
+      </w:r>
+    </w:p>
+    <w:p>
+      <w:r>
+        <w:t>Con este procedimiento, hemos realizado la carga de la solicitud.  Posteriormente, para realizar la aprobación o rechazo de la misma, se debe ingresar al Menú Finanzas, opción “Solicitudes de Viáticos”:</w:t>
+      </w:r>
+    </w:p>
+    <w:p>
+      <w:r>
+        <w:rPr>
+          <w:noProof/>
+          <w:lang w:val="es-ES" w:eastAsia="es-ES" w:bidi="ar-SA"/>
+        </w:rPr>
+        <w:drawing>
+          <wp:inline distT="0" distB="0" distL="0" distR="0">
+            <wp:extent cx="4166484" cy="2775005"/>
+            <wp:effectExtent l="19050" t="0" r="5466" b="0"/>
+            <wp:docPr id="37" name="Imagen 35"/>
+            <wp:cNvGraphicFramePr>
+              <a:graphicFrameLocks xmlns:a="http://schemas.openxmlformats.org/drawingml/2006/main" noChangeAspect="1"/>
+            </wp:cNvGraphicFramePr>
+            <a:graphic xmlns:a="http://schemas.openxmlformats.org/drawingml/2006/main">
+              <a:graphicData uri="http://schemas.openxmlformats.org/drawingml/2006/picture">
+                <pic:pic xmlns:pic="http://schemas.openxmlformats.org/drawingml/2006/picture">
+                  <pic:nvPicPr>
+                    <pic:cNvPr id="0" name="Picture 35"/>
+                    <pic:cNvPicPr>
+                      <a:picLocks noChangeAspect="1" noChangeArrowheads="1"/>
+                    </pic:cNvPicPr>
+                  </pic:nvPicPr>
+                  <pic:blipFill>
+                    <a:blip r:embed="rId35"/>
+                    <a:srcRect l="13779" t="11738" r="15157" b="4661"/>
+                    <a:stretch>
+                      <a:fillRect/>
+                    </a:stretch>
+                  </pic:blipFill>
+                  <pic:spPr bwMode="auto">
+                    <a:xfrm>
+                      <a:off x="0" y="0"/>
+                      <a:ext cx="4166484" cy="2775005"/>
+                    </a:xfrm>
+                    <a:prstGeom prst="rect">
+                      <a:avLst/>
+                    </a:prstGeom>
+                    <a:noFill/>
+                    <a:ln w="9525">
+                      <a:noFill/>
+                      <a:miter lim="800000"/>
+                      <a:headEnd/>
+                      <a:tailEnd/>
+                    </a:ln>
+                  </pic:spPr>
+                </pic:pic>
+              </a:graphicData>
+            </a:graphic>
+          </wp:inline>
+        </w:drawing>
+      </w:r>
+    </w:p>
+    <w:p>
+      <w:r>
+        <w:t>Cabe aclarar que una vez que se cargó una solicitud, el sistema despliega los datos de las solicitudes pendientes en la pantalla principal.</w:t>
+      </w:r>
+    </w:p>
+    <w:p>
+      <w:r>
+        <w:t>Una vez que se ingresa a la opción mencionada anteriormente, el sistema lista las solicitudes pendientes:</w:t>
+      </w:r>
+    </w:p>
+    <w:p>
+      <w:r>
+        <w:rPr>
+          <w:noProof/>
+          <w:lang w:val="es-ES" w:eastAsia="es-ES" w:bidi="ar-SA"/>
+        </w:rPr>
+        <w:lastRenderedPageBreak/>
+        <w:drawing>
+          <wp:inline distT="0" distB="0" distL="0" distR="0">
+            <wp:extent cx="4134678" cy="1566407"/>
+            <wp:effectExtent l="19050" t="0" r="0" b="0"/>
+            <wp:docPr id="38" name="Imagen 38"/>
+            <wp:cNvGraphicFramePr>
+              <a:graphicFrameLocks xmlns:a="http://schemas.openxmlformats.org/drawingml/2006/main" noChangeAspect="1"/>
+            </wp:cNvGraphicFramePr>
+            <a:graphic xmlns:a="http://schemas.openxmlformats.org/drawingml/2006/main">
+              <a:graphicData uri="http://schemas.openxmlformats.org/drawingml/2006/picture">
+                <pic:pic xmlns:pic="http://schemas.openxmlformats.org/drawingml/2006/picture">
+                  <pic:nvPicPr>
+                    <pic:cNvPr id="0" name="Picture 38"/>
+                    <pic:cNvPicPr>
+                      <a:picLocks noChangeAspect="1" noChangeArrowheads="1"/>
+                    </pic:cNvPicPr>
+                  </pic:nvPicPr>
+                  <pic:blipFill>
+                    <a:blip r:embed="rId36"/>
+                    <a:srcRect l="15000" t="11494" r="14479" b="41332"/>
+                    <a:stretch>
+                      <a:fillRect/>
+                    </a:stretch>
+                  </pic:blipFill>
+                  <pic:spPr bwMode="auto">
+                    <a:xfrm>
+                      <a:off x="0" y="0"/>
+                      <a:ext cx="4134678" cy="1566407"/>
+                    </a:xfrm>
+                    <a:prstGeom prst="rect">
+                      <a:avLst/>
+                    </a:prstGeom>
+                    <a:noFill/>
+                    <a:ln w="9525">
+                      <a:noFill/>
+                      <a:miter lim="800000"/>
+                      <a:headEnd/>
+                      <a:tailEnd/>
+                    </a:ln>
+                  </pic:spPr>
+                </pic:pic>
+              </a:graphicData>
+            </a:graphic>
+          </wp:inline>
+        </w:drawing>
+      </w:r>
+    </w:p>
+    <w:p>
+      <w:r>
+        <w:t>Se selecciona la solicitud a gestionar, mostrándose los datos de la solicitud seleccionada. Luego, se seleccionar la opción “Editar” para realizar la aprobación o rechazo:</w:t>
+      </w:r>
+    </w:p>
+    <w:p>
+      <w:r>
+        <w:rPr>
+          <w:noProof/>
+          <w:lang w:val="es-ES" w:eastAsia="es-ES" w:bidi="ar-SA"/>
+        </w:rPr>
+        <w:drawing>
+          <wp:inline distT="0" distB="0" distL="0" distR="0">
+            <wp:extent cx="4154722" cy="2592125"/>
+            <wp:effectExtent l="19050" t="0" r="0" b="0"/>
+            <wp:docPr id="41" name="Imagen 41"/>
+            <wp:cNvGraphicFramePr>
+              <a:graphicFrameLocks xmlns:a="http://schemas.openxmlformats.org/drawingml/2006/main" noChangeAspect="1"/>
+            </wp:cNvGraphicFramePr>
+            <a:graphic xmlns:a="http://schemas.openxmlformats.org/drawingml/2006/main">
+              <a:graphicData uri="http://schemas.openxmlformats.org/drawingml/2006/picture">
+                <pic:pic xmlns:pic="http://schemas.openxmlformats.org/drawingml/2006/picture">
+                  <pic:nvPicPr>
+                    <pic:cNvPr id="0" name="Picture 41"/>
+                    <pic:cNvPicPr>
+                      <a:picLocks noChangeAspect="1" noChangeArrowheads="1"/>
+                    </pic:cNvPicPr>
+                  </pic:nvPicPr>
+                  <pic:blipFill>
+                    <a:blip r:embed="rId37"/>
+                    <a:srcRect l="14581" t="10539" r="14614" b="11375"/>
+                    <a:stretch>
+                      <a:fillRect/>
+                    </a:stretch>
+                  </pic:blipFill>
+                  <pic:spPr bwMode="auto">
+                    <a:xfrm>
+                      <a:off x="0" y="0"/>
+                      <a:ext cx="4154722" cy="2592125"/>
+                    </a:xfrm>
+                    <a:prstGeom prst="rect">
+                      <a:avLst/>
+                    </a:prstGeom>
+                    <a:noFill/>
+                    <a:ln w="9525">
+                      <a:noFill/>
+                      <a:miter lim="800000"/>
+                      <a:headEnd/>
+                      <a:tailEnd/>
+                    </a:ln>
+                  </pic:spPr>
+                </pic:pic>
+              </a:graphicData>
+            </a:graphic>
+          </wp:inline>
+        </w:drawing>
+      </w:r>
+    </w:p>
+    <w:p>
+      <w:r>
+        <w:rPr>
+          <w:noProof/>
+          <w:lang w:val="es-ES" w:eastAsia="es-ES" w:bidi="ar-SA"/>
+        </w:rPr>
+        <w:drawing>
+          <wp:inline distT="0" distB="0" distL="0" distR="0">
+            <wp:extent cx="4150581" cy="2679590"/>
+            <wp:effectExtent l="19050" t="0" r="2319" b="0"/>
+            <wp:docPr id="44" name="Imagen 44"/>
+            <wp:cNvGraphicFramePr>
+              <a:graphicFrameLocks xmlns:a="http://schemas.openxmlformats.org/drawingml/2006/main" noChangeAspect="1"/>
+            </wp:cNvGraphicFramePr>
+            <a:graphic xmlns:a="http://schemas.openxmlformats.org/drawingml/2006/main">
+              <a:graphicData uri="http://schemas.openxmlformats.org/drawingml/2006/picture">
+                <pic:pic xmlns:pic="http://schemas.openxmlformats.org/drawingml/2006/picture">
+                  <pic:nvPicPr>
+                    <pic:cNvPr id="0" name="Picture 44"/>
+                    <pic:cNvPicPr>
+                      <a:picLocks noChangeAspect="1" noChangeArrowheads="1"/>
+                    </pic:cNvPicPr>
+                  </pic:nvPicPr>
+                  <pic:blipFill>
+                    <a:blip r:embed="rId38"/>
+                    <a:srcRect l="14051" t="14852" r="15157" b="4421"/>
+                    <a:stretch>
+                      <a:fillRect/>
+                    </a:stretch>
+                  </pic:blipFill>
+                  <pic:spPr bwMode="auto">
+                    <a:xfrm>
+                      <a:off x="0" y="0"/>
+                      <a:ext cx="4150581" cy="2679590"/>
+                    </a:xfrm>
+                    <a:prstGeom prst="rect">
+                      <a:avLst/>
+                    </a:prstGeom>
+                    <a:noFill/>
+                    <a:ln w="9525">
+                      <a:noFill/>
+                      <a:miter lim="800000"/>
+                      <a:headEnd/>
+                      <a:tailEnd/>
+                    </a:ln>
+                  </pic:spPr>
+                </pic:pic>
+              </a:graphicData>
+            </a:graphic>
+          </wp:inline>
+        </w:drawing>
+      </w:r>
+    </w:p>
+    <w:p>
+      <w:r>
+        <w:t xml:space="preserve">En el caso que se desee aprobar o rechazar, se selecciona la opción “Aprobar” o “Rechazar” </w:t>
+      </w:r>
+      <w:r>
+        <w:t xml:space="preserve">respectivamente y </w:t>
+      </w:r>
+      <w:r>
+        <w:t xml:space="preserve">el sistema </w:t>
+      </w:r>
+      <w:r>
+        <w:t xml:space="preserve">finalmente </w:t>
+      </w:r>
+      <w:r>
+        <w:t>realiza las validaciones correspondientes y registra la aprobación</w:t>
+      </w:r>
+      <w:r>
+        <w:t xml:space="preserve"> o rechazo</w:t>
+      </w:r>
+      <w:r>
+        <w:t>.</w:t>
+      </w:r>
+    </w:p>
+    <w:p/>
+    <w:p>
+      <w:pPr>
         <w:pStyle w:val="Ttulo2"/>
         <w:jc w:val="both"/>
       </w:pPr>
-      <w:bookmarkStart w:id="10" w:name="_Toc336901954"/>
-      <w:r>
-        <w:t>Gestión de Administración</w:t>
+      <w:r>
+        <w:t>Gestión de Notificaciones</w:t>
       </w:r>
       <w:bookmarkEnd w:id="10"/>
     </w:p>
     <w:p>
       <w:pPr>
         <w:pStyle w:val="Ttulo2"/>
-        <w:jc w:val="both"/>
-      </w:pPr>
-      <w:bookmarkStart w:id="11" w:name="_Toc336901955"/>
-      <w:r>
-        <w:t>Gestión de Notificaciones</w:t>
+      </w:pPr>
+      <w:bookmarkStart w:id="11" w:name="_Toc336901956"/>
+      <w:r>
+        <w:t>Gestión de Reportes</w:t>
       </w:r>
       <w:bookmarkEnd w:id="11"/>
     </w:p>
+    <w:p/>
     <w:p>
       <w:pPr>
-        <w:pStyle w:val="Ttulo2"/>
-      </w:pPr>
-      <w:bookmarkStart w:id="12" w:name="_Toc336901956"/>
-      <w:r>
-        <w:t>Gestión de Reportes</w:t>
+        <w:pStyle w:val="Ttulo1"/>
+      </w:pPr>
+      <w:bookmarkStart w:id="12" w:name="_Toc336901957"/>
+      <w:r>
+        <w:t>M</w:t>
+      </w:r>
+      <w:r>
+        <w:t>ó</w:t>
+      </w:r>
+      <w:r>
+        <w:t>dulo para dispositivo móvil</w:t>
       </w:r>
       <w:bookmarkEnd w:id="12"/>
     </w:p>
@@ -5198,28 +6062,11 @@
       <w:pPr>
         <w:pStyle w:val="Ttulo1"/>
       </w:pPr>
-      <w:bookmarkStart w:id="13" w:name="_Toc336901957"/>
-      <w:r>
-        <w:t>M</w:t>
-      </w:r>
-      <w:r>
-        <w:t>ó</w:t>
-      </w:r>
-      <w:r>
-        <w:t>dulo para dispositivo móvil</w:t>
+      <w:bookmarkStart w:id="13" w:name="_Toc336901958"/>
+      <w:r>
+        <w:t>Historial de versiones</w:t>
       </w:r>
       <w:bookmarkEnd w:id="13"/>
-    </w:p>
-    <w:p/>
-    <w:p>
-      <w:pPr>
-        <w:pStyle w:val="Ttulo1"/>
-      </w:pPr>
-      <w:bookmarkStart w:id="14" w:name="_Toc336901958"/>
-      <w:r>
-        <w:t>Historial de versiones</w:t>
-      </w:r>
-      <w:bookmarkEnd w:id="14"/>
     </w:p>
     <w:p/>
     <w:tbl>
@@ -5396,8 +6243,8 @@
     </w:tbl>
     <w:p/>
     <w:sectPr>
-      <w:headerReference w:type="default" r:id="rId26"/>
-      <w:footerReference w:type="default" r:id="rId27"/>
+      <w:headerReference w:type="default" r:id="rId39"/>
+      <w:footerReference w:type="default" r:id="rId40"/>
       <w:pgSz w:w="11906" w:h="16838"/>
       <w:pgMar w:top="1417" w:right="1335" w:bottom="1417" w:left="1334" w:header="708" w:footer="708" w:gutter="0"/>
       <w:cols w:space="708"/>
@@ -5472,7 +6319,7 @@
             <w:rPr>
               <w:noProof/>
             </w:rPr>
-            <w:t>3</w:t>
+            <w:t>16</w:t>
           </w:r>
         </w:fldSimple>
       </w:p>
@@ -5628,9 +6475,6 @@
         </w:rPr>
         <w:alias w:val="Título"/>
         <w:id w:val="77738743"/>
-        <w:placeholder>
-          <w:docPart w:val="7A05E29FB24C4A6982B0098BFCBBDC96"/>
-        </w:placeholder>
         <w:dataBinding w:prefixMappings="xmlns:ns0='http://schemas.openxmlformats.org/package/2006/metadata/core-properties' xmlns:ns1='http://purl.org/dc/elements/1.1/'" w:xpath="/ns0:coreProperties[1]/ns1:title[1]" w:storeItemID="{6C3C8BC8-F283-45AE-878A-BAB7291924A1}"/>
         <w:text/>
       </w:sdtPr>
@@ -7456,66 +8300,7 @@
 
 <file path=word/glossary/document.xml><?xml version="1.0" encoding="utf-8"?>
 <w:glossaryDocument xmlns:ve="http://schemas.openxmlformats.org/markup-compatibility/2006" xmlns:o="urn:schemas-microsoft-com:office:office" xmlns:r="http://schemas.openxmlformats.org/officeDocument/2006/relationships" xmlns:m="http://schemas.openxmlformats.org/officeDocument/2006/math" xmlns:v="urn:schemas-microsoft-com:vml" xmlns:wp="http://schemas.openxmlformats.org/drawingml/2006/wordprocessingDrawing" xmlns:w10="urn:schemas-microsoft-com:office:word" xmlns:w="http://schemas.openxmlformats.org/wordprocessingml/2006/main" xmlns:wne="http://schemas.microsoft.com/office/word/2006/wordml">
-  <w:docParts>
-    <w:docPart>
-      <w:docPartPr>
-        <w:name w:val="7A05E29FB24C4A6982B0098BFCBBDC96"/>
-        <w:category>
-          <w:name w:val="General"/>
-          <w:gallery w:val="placeholder"/>
-        </w:category>
-        <w:types>
-          <w:type w:val="bbPlcHdr"/>
-        </w:types>
-        <w:behaviors>
-          <w:behavior w:val="content"/>
-        </w:behaviors>
-        <w:guid w:val="{EB7F4341-6723-45A4-AA4C-8AD8755F8D31}"/>
-      </w:docPartPr>
-      <w:docPartBody>
-        <w:p>
-          <w:pPr>
-            <w:pStyle w:val="7A05E29FB24C4A6982B0098BFCBBDC96"/>
-          </w:pPr>
-          <w:r>
-            <w:rPr>
-              <w:rFonts w:asciiTheme="majorHAnsi" w:eastAsiaTheme="majorEastAsia" w:hAnsiTheme="majorHAnsi" w:cstheme="majorBidi"/>
-            </w:rPr>
-            <w:t>[Escribir el nombre de la compañía]</w:t>
-          </w:r>
-        </w:p>
-      </w:docPartBody>
-    </w:docPart>
-    <w:docPart>
-      <w:docPartPr>
-        <w:name w:val="F366C587CCC147B68D9EB61AFCA60164"/>
-        <w:category>
-          <w:name w:val="General"/>
-          <w:gallery w:val="placeholder"/>
-        </w:category>
-        <w:types>
-          <w:type w:val="bbPlcHdr"/>
-        </w:types>
-        <w:behaviors>
-          <w:behavior w:val="content"/>
-        </w:behaviors>
-        <w:guid w:val="{181834B0-A572-45CD-97FC-FCB51793F4FC}"/>
-      </w:docPartPr>
-      <w:docPartBody>
-        <w:p>
-          <w:pPr>
-            <w:pStyle w:val="F366C587CCC147B68D9EB61AFCA60164"/>
-          </w:pPr>
-          <w:r>
-            <w:rPr>
-              <w:color w:val="FFFFFF" w:themeColor="background1"/>
-            </w:rPr>
-            <w:t>[Escribir el nombre de la compañía]</w:t>
-          </w:r>
-        </w:p>
-      </w:docPartBody>
-    </w:docPart>
-  </w:docParts>
+  <w:docParts/>
 </w:glossaryDocument>
 </file>
 
@@ -7615,8 +8400,10 @@
   <w:rsids>
     <w:rsidRoot w:val="009C7118"/>
     <w:rsid w:val="003A1921"/>
+    <w:rsid w:val="006C19F5"/>
     <w:rsid w:val="00760E7D"/>
     <w:rsid w:val="009C7118"/>
+    <w:rsid w:val="00E21183"/>
   </w:rsids>
   <m:mathPr>
     <m:mathFont m:val="Cambria Math"/>
@@ -8227,7 +9014,7 @@
 </file>
 
 <file path=customXml/itemProps2.xml><?xml version="1.0" encoding="utf-8"?>
-<ds:datastoreItem xmlns:ds="http://schemas.openxmlformats.org/officeDocument/2006/customXml" ds:itemID="{B2041417-7D88-481C-B087-5835292A61B0}">
+<ds:datastoreItem xmlns:ds="http://schemas.openxmlformats.org/officeDocument/2006/customXml" ds:itemID="{96172130-A4D7-4D09-9466-4E3E8E892A7B}">
   <ds:schemaRefs>
     <ds:schemaRef ds:uri="http://schemas.openxmlformats.org/officeDocument/2006/bibliography"/>
   </ds:schemaRefs>

</xml_diff>